<commit_message>
Updated Supp Figs and Tables
</commit_message>
<xml_diff>
--- a/docs/manuscript/supplementary/supplementary.docx
+++ b/docs/manuscript/supplementary/supplementary.docx
@@ -294,18 +294,7 @@
         <w:t xml:space="preserve"> </w:t>
       </w:r>
       <w:r>
-        <w:t xml:space="preserve">It is labelled differently to reflect that it is a supplementary table (</w:t>
-      </w:r>
-      <w:hyperlink w:anchor="tbl-example-s1">
-        <w:r>
-          <w:rPr>
-            <w:rStyle w:val="Hyperlink"/>
-          </w:rPr>
-          <w:t xml:space="preserve">Table 1</w:t>
-        </w:r>
-      </w:hyperlink>
-      <w:r>
-        <w:t xml:space="preserve">).</w:t>
+        <w:t xml:space="preserve">It is labelled differently to reflect that it is a supplementary table (Table S1).</w:t>
       </w:r>
     </w:p>
     <w:tbl>
@@ -332,7 +321,7 @@
               <w:pStyle w:val="ImageCaption"/>
             </w:pPr>
             <w:r>
-              <w:t xml:space="preserve">Table 1: Supplementary table created with</w:t>
+              <w:t xml:space="preserve">Table S 1: Supplementary table created with</w:t>
             </w:r>
             <w:r>
               <w:t xml:space="preserve"> </w:t>
@@ -553,18 +542,7 @@
         <w:t xml:space="preserve"> </w:t>
       </w:r>
       <w:r>
-        <w:t xml:space="preserve">This is a useful model diagnostic check to see that the model built ok (</w:t>
-      </w:r>
-      <w:hyperlink w:anchor="fig-supp-plot">
-        <w:r>
-          <w:rPr>
-            <w:rStyle w:val="Hyperlink"/>
-          </w:rPr>
-          <w:t xml:space="preserve">Figure 1</w:t>
-        </w:r>
-      </w:hyperlink>
-      <w:r>
-        <w:t xml:space="preserve">).</w:t>
+        <w:t xml:space="preserve">This is a useful model diagnostic check to see that the model built ok (Figure S1).</w:t>
       </w:r>
     </w:p>
     <w:tbl>
@@ -639,7 +617,7 @@
               <w:pStyle w:val="ImageCaption"/>
             </w:pPr>
             <w:r>
-              <w:t xml:space="preserve">Figure 1: Caterpillar plots showing the mixing of chains across parameters in model b2.</w:t>
+              <w:t xml:space="preserve">Figure S 1: Caterpillar plots showing the mixing of chains across parameters in model b2.</w:t>
             </w:r>
           </w:p>
           <w:bookmarkEnd w:id="26"/>

</xml_diff>